<commit_message>
Updated minimum gas based on feedback
Updated minimum gas based on feedback
</commit_message>
<xml_diff>
--- a/whitepaper/2. ARXToken-PRESALE-InstructionsLimited1000cap.docx
+++ b/whitepaper/2. ARXToken-PRESALE-InstructionsLimited1000cap.docx
@@ -398,8 +398,6 @@
         </w:rPr>
         <w:t xml:space="preserve"> </w:t>
       </w:r>
-      <w:bookmarkStart w:id="0" w:name="_GoBack"/>
-      <w:bookmarkEnd w:id="0"/>
       <w:r>
         <w:rPr>
           <w:b/>
@@ -698,7 +696,7 @@
       <w:pPr>
         <w:pStyle w:val="Heading1"/>
       </w:pPr>
-      <w:bookmarkStart w:id="1" w:name="_Toc494515851"/>
+      <w:bookmarkStart w:id="0" w:name="_Toc494515851"/>
       <w:r>
         <w:rPr>
           <w:b/>
@@ -721,7 +719,7 @@
       <w:r>
         <w:t>buy some ARX tokens</w:t>
       </w:r>
-      <w:bookmarkEnd w:id="1"/>
+      <w:bookmarkEnd w:id="0"/>
     </w:p>
     <w:p>
       <w:r>
@@ -929,7 +927,40 @@
         </w:rPr>
       </w:pPr>
       <w:r>
-        <w:t xml:space="preserve">Input your desired amount of ETH to exchange for ARX. It is expect to use 55,000 – 95,000 gas depending on whether you purchased previously. Both Mist and Parity work OK by default (and </w:t>
+        <w:t>Input your desired amount of ETH to exchange for ARX</w:t>
+      </w:r>
+      <w:r>
+        <w:t xml:space="preserve">. It is expected </w:t>
+      </w:r>
+      <w:r>
+        <w:t xml:space="preserve">to use </w:t>
+      </w:r>
+      <w:r>
+        <w:rPr>
+          <w:b/>
+          <w:sz w:val="32"/>
+          <w:szCs w:val="32"/>
+        </w:rPr>
+        <w:t xml:space="preserve">98,000 </w:t>
+      </w:r>
+      <w:bookmarkStart w:id="1" w:name="_GoBack"/>
+      <w:r>
+        <w:rPr>
+          <w:b/>
+          <w:sz w:val="32"/>
+          <w:szCs w:val="32"/>
+        </w:rPr>
+        <w:t>gas</w:t>
+      </w:r>
+      <w:bookmarkEnd w:id="1"/>
+      <w:r>
+        <w:t xml:space="preserve"> </w:t>
+      </w:r>
+      <w:r>
+        <w:t xml:space="preserve">minimum </w:t>
+      </w:r>
+      <w:r>
+        <w:t xml:space="preserve">depending on whether you purchased previously. Both Mist and Parity work OK by default (and </w:t>
       </w:r>
       <w:proofErr w:type="spellStart"/>
       <w:r>
@@ -938,6 +969,28 @@
       <w:proofErr w:type="spellEnd"/>
       <w:r>
         <w:t>) however if you have any issue, try increasing the provided gas amount with the transaction.</w:t>
+      </w:r>
+      <w:r>
+        <w:t xml:space="preserve"> If you use the ‘Watch Contract’ and ABI method to execute ‘</w:t>
+      </w:r>
+      <w:proofErr w:type="spellStart"/>
+      <w:r>
+        <w:t>BuyTokens</w:t>
+      </w:r>
+      <w:proofErr w:type="spellEnd"/>
+      <w:r>
+        <w:t xml:space="preserve">’ function, you should provide </w:t>
+      </w:r>
+      <w:r>
+        <w:rPr>
+          <w:b/>
+          <w:sz w:val="32"/>
+          <w:szCs w:val="32"/>
+        </w:rPr>
+        <w:t xml:space="preserve">125,000 gas </w:t>
+      </w:r>
+      <w:r>
+        <w:t>minimum.</w:t>
       </w:r>
       <w:r>
         <w:br/>
@@ -1465,8 +1518,44 @@
       </w:r>
     </w:p>
     <w:p>
-      <w:r>
-        <w:t>(It’s suggested to use a slightly higher gas value but should not be required with the newer versions of Mist or Parity. If any issues try to suggest up to 95,000 gas and see if it resolves the issue.)</w:t>
+      <w:pPr>
+        <w:rPr>
+          <w:sz w:val="36"/>
+          <w:szCs w:val="36"/>
+        </w:rPr>
+      </w:pPr>
+      <w:r>
+        <w:t>(It’s suggested to use a slightly higher gas value but should not be required with the newer versions of Mist or Parity</w:t>
+      </w:r>
+      <w:r>
+        <w:t xml:space="preserve">. Use </w:t>
+      </w:r>
+      <w:r>
+        <w:rPr>
+          <w:b/>
+          <w:sz w:val="36"/>
+          <w:szCs w:val="36"/>
+        </w:rPr>
+        <w:t>98,000 Gas</w:t>
+      </w:r>
+      <w:r>
+        <w:rPr>
+          <w:b/>
+          <w:sz w:val="36"/>
+          <w:szCs w:val="36"/>
+        </w:rPr>
+        <w:t xml:space="preserve">. </w:t>
+      </w:r>
+      <w:r>
+        <w:t xml:space="preserve">If any issue occurs set it up to </w:t>
+      </w:r>
+      <w:r>
+        <w:rPr>
+          <w:b/>
+          <w:sz w:val="32"/>
+          <w:szCs w:val="32"/>
+        </w:rPr>
+        <w:t>125,000 Gas.</w:t>
       </w:r>
     </w:p>
     <w:p>
@@ -1474,7 +1563,7 @@
         <w:pStyle w:val="ListParagraph"/>
         <w:numPr>
           <w:ilvl w:val="0"/>
-          <w:numId w:val="5"/>
+          <w:numId w:val="11"/>
         </w:numPr>
         <w:rPr>
           <w:b/>
@@ -1484,7 +1573,10 @@
         </w:rPr>
       </w:pPr>
       <w:r>
-        <w:t>You will receive your ARX tokens immediately in return from the smart contract. Normal transaction processing times apply.</w:t>
+        <w:t>Y</w:t>
+      </w:r>
+      <w:r>
+        <w:t>ou will receive your ARX tokens immediately in return from the smart contract. Normal transaction processing times apply.</w:t>
       </w:r>
     </w:p>
     <w:p>
@@ -2067,7 +2159,7 @@
         <v:path o:extrusionok="f" gradientshapeok="t" o:connecttype="rect"/>
         <o:lock v:ext="edit" aspectratio="t"/>
       </v:shapetype>
-      <v:shape id="_x0000_i1032" type="#_x0000_t75" style="width:37.5pt;height:23.25pt;visibility:visible;mso-wrap-style:square" o:bullet="t">
+      <v:shape id="_x0000_i1035" type="#_x0000_t75" style="width:37.5pt;height:23.25pt;visibility:visible;mso-wrap-style:square" o:bullet="t">
         <v:imagedata r:id="rId1" o:title=""/>
       </v:shape>
     </w:pict>
@@ -2345,7 +2437,7 @@
     </w:lvl>
   </w:abstractNum>
   <w:abstractNum w:abstractNumId="3" w15:restartNumberingAfterBreak="0">
-    <w:nsid w:val="3C217E20"/>
+    <w:nsid w:val="1C715753"/>
     <w:multiLevelType w:val="hybridMultilevel"/>
     <w:tmpl w:val="73563ABA"/>
     <w:lvl w:ilvl="0" w:tplc="EC729ADE">
@@ -2437,7 +2529,7 @@
     </w:lvl>
   </w:abstractNum>
   <w:abstractNum w:abstractNumId="4" w15:restartNumberingAfterBreak="0">
-    <w:nsid w:val="4062359D"/>
+    <w:nsid w:val="3C217E20"/>
     <w:multiLevelType w:val="hybridMultilevel"/>
     <w:tmpl w:val="73563ABA"/>
     <w:lvl w:ilvl="0" w:tplc="EC729ADE">
@@ -2529,98 +2621,9 @@
     </w:lvl>
   </w:abstractNum>
   <w:abstractNum w:abstractNumId="5" w15:restartNumberingAfterBreak="0">
-    <w:nsid w:val="49493684"/>
+    <w:nsid w:val="4062359D"/>
     <w:multiLevelType w:val="hybridMultilevel"/>
-    <w:tmpl w:val="5D2A9ECA"/>
-    <w:lvl w:ilvl="0" w:tplc="0C09000F">
-      <w:start w:val="1"/>
-      <w:numFmt w:val="decimal"/>
-      <w:lvlText w:val="%1."/>
-      <w:lvlJc w:val="left"/>
-      <w:pPr>
-        <w:ind w:left="720" w:hanging="360"/>
-      </w:pPr>
-      <w:rPr>
-        <w:rFonts w:hint="default"/>
-      </w:rPr>
-    </w:lvl>
-    <w:lvl w:ilvl="1" w:tplc="0C090019" w:tentative="1">
-      <w:start w:val="1"/>
-      <w:numFmt w:val="lowerLetter"/>
-      <w:lvlText w:val="%2."/>
-      <w:lvlJc w:val="left"/>
-      <w:pPr>
-        <w:ind w:left="1440" w:hanging="360"/>
-      </w:pPr>
-    </w:lvl>
-    <w:lvl w:ilvl="2" w:tplc="0C09001B" w:tentative="1">
-      <w:start w:val="1"/>
-      <w:numFmt w:val="lowerRoman"/>
-      <w:lvlText w:val="%3."/>
-      <w:lvlJc w:val="right"/>
-      <w:pPr>
-        <w:ind w:left="2160" w:hanging="180"/>
-      </w:pPr>
-    </w:lvl>
-    <w:lvl w:ilvl="3" w:tplc="0C09000F" w:tentative="1">
-      <w:start w:val="1"/>
-      <w:numFmt w:val="decimal"/>
-      <w:lvlText w:val="%4."/>
-      <w:lvlJc w:val="left"/>
-      <w:pPr>
-        <w:ind w:left="2880" w:hanging="360"/>
-      </w:pPr>
-    </w:lvl>
-    <w:lvl w:ilvl="4" w:tplc="0C090019" w:tentative="1">
-      <w:start w:val="1"/>
-      <w:numFmt w:val="lowerLetter"/>
-      <w:lvlText w:val="%5."/>
-      <w:lvlJc w:val="left"/>
-      <w:pPr>
-        <w:ind w:left="3600" w:hanging="360"/>
-      </w:pPr>
-    </w:lvl>
-    <w:lvl w:ilvl="5" w:tplc="0C09001B" w:tentative="1">
-      <w:start w:val="1"/>
-      <w:numFmt w:val="lowerRoman"/>
-      <w:lvlText w:val="%6."/>
-      <w:lvlJc w:val="right"/>
-      <w:pPr>
-        <w:ind w:left="4320" w:hanging="180"/>
-      </w:pPr>
-    </w:lvl>
-    <w:lvl w:ilvl="6" w:tplc="0C09000F" w:tentative="1">
-      <w:start w:val="1"/>
-      <w:numFmt w:val="decimal"/>
-      <w:lvlText w:val="%7."/>
-      <w:lvlJc w:val="left"/>
-      <w:pPr>
-        <w:ind w:left="5040" w:hanging="360"/>
-      </w:pPr>
-    </w:lvl>
-    <w:lvl w:ilvl="7" w:tplc="0C090019" w:tentative="1">
-      <w:start w:val="1"/>
-      <w:numFmt w:val="lowerLetter"/>
-      <w:lvlText w:val="%8."/>
-      <w:lvlJc w:val="left"/>
-      <w:pPr>
-        <w:ind w:left="5760" w:hanging="360"/>
-      </w:pPr>
-    </w:lvl>
-    <w:lvl w:ilvl="8" w:tplc="0C09001B" w:tentative="1">
-      <w:start w:val="1"/>
-      <w:numFmt w:val="lowerRoman"/>
-      <w:lvlText w:val="%9."/>
-      <w:lvlJc w:val="right"/>
-      <w:pPr>
-        <w:ind w:left="6480" w:hanging="180"/>
-      </w:pPr>
-    </w:lvl>
-  </w:abstractNum>
-  <w:abstractNum w:abstractNumId="6" w15:restartNumberingAfterBreak="0">
-    <w:nsid w:val="566F2128"/>
-    <w:multiLevelType w:val="hybridMultilevel"/>
-    <w:tmpl w:val="DF3CBD86"/>
+    <w:tmpl w:val="73563ABA"/>
     <w:lvl w:ilvl="0" w:tplc="EC729ADE">
       <w:start w:val="1"/>
       <w:numFmt w:val="decimal"/>
@@ -2709,8 +2712,97 @@
       </w:pPr>
     </w:lvl>
   </w:abstractNum>
+  <w:abstractNum w:abstractNumId="6" w15:restartNumberingAfterBreak="0">
+    <w:nsid w:val="49493684"/>
+    <w:multiLevelType w:val="hybridMultilevel"/>
+    <w:tmpl w:val="5D2A9ECA"/>
+    <w:lvl w:ilvl="0" w:tplc="0C09000F">
+      <w:start w:val="1"/>
+      <w:numFmt w:val="decimal"/>
+      <w:lvlText w:val="%1."/>
+      <w:lvlJc w:val="left"/>
+      <w:pPr>
+        <w:ind w:left="720" w:hanging="360"/>
+      </w:pPr>
+      <w:rPr>
+        <w:rFonts w:hint="default"/>
+      </w:rPr>
+    </w:lvl>
+    <w:lvl w:ilvl="1" w:tplc="0C090019" w:tentative="1">
+      <w:start w:val="1"/>
+      <w:numFmt w:val="lowerLetter"/>
+      <w:lvlText w:val="%2."/>
+      <w:lvlJc w:val="left"/>
+      <w:pPr>
+        <w:ind w:left="1440" w:hanging="360"/>
+      </w:pPr>
+    </w:lvl>
+    <w:lvl w:ilvl="2" w:tplc="0C09001B" w:tentative="1">
+      <w:start w:val="1"/>
+      <w:numFmt w:val="lowerRoman"/>
+      <w:lvlText w:val="%3."/>
+      <w:lvlJc w:val="right"/>
+      <w:pPr>
+        <w:ind w:left="2160" w:hanging="180"/>
+      </w:pPr>
+    </w:lvl>
+    <w:lvl w:ilvl="3" w:tplc="0C09000F" w:tentative="1">
+      <w:start w:val="1"/>
+      <w:numFmt w:val="decimal"/>
+      <w:lvlText w:val="%4."/>
+      <w:lvlJc w:val="left"/>
+      <w:pPr>
+        <w:ind w:left="2880" w:hanging="360"/>
+      </w:pPr>
+    </w:lvl>
+    <w:lvl w:ilvl="4" w:tplc="0C090019" w:tentative="1">
+      <w:start w:val="1"/>
+      <w:numFmt w:val="lowerLetter"/>
+      <w:lvlText w:val="%5."/>
+      <w:lvlJc w:val="left"/>
+      <w:pPr>
+        <w:ind w:left="3600" w:hanging="360"/>
+      </w:pPr>
+    </w:lvl>
+    <w:lvl w:ilvl="5" w:tplc="0C09001B" w:tentative="1">
+      <w:start w:val="1"/>
+      <w:numFmt w:val="lowerRoman"/>
+      <w:lvlText w:val="%6."/>
+      <w:lvlJc w:val="right"/>
+      <w:pPr>
+        <w:ind w:left="4320" w:hanging="180"/>
+      </w:pPr>
+    </w:lvl>
+    <w:lvl w:ilvl="6" w:tplc="0C09000F" w:tentative="1">
+      <w:start w:val="1"/>
+      <w:numFmt w:val="decimal"/>
+      <w:lvlText w:val="%7."/>
+      <w:lvlJc w:val="left"/>
+      <w:pPr>
+        <w:ind w:left="5040" w:hanging="360"/>
+      </w:pPr>
+    </w:lvl>
+    <w:lvl w:ilvl="7" w:tplc="0C090019" w:tentative="1">
+      <w:start w:val="1"/>
+      <w:numFmt w:val="lowerLetter"/>
+      <w:lvlText w:val="%8."/>
+      <w:lvlJc w:val="left"/>
+      <w:pPr>
+        <w:ind w:left="5760" w:hanging="360"/>
+      </w:pPr>
+    </w:lvl>
+    <w:lvl w:ilvl="8" w:tplc="0C09001B" w:tentative="1">
+      <w:start w:val="1"/>
+      <w:numFmt w:val="lowerRoman"/>
+      <w:lvlText w:val="%9."/>
+      <w:lvlJc w:val="right"/>
+      <w:pPr>
+        <w:ind w:left="6480" w:hanging="180"/>
+      </w:pPr>
+    </w:lvl>
+  </w:abstractNum>
   <w:abstractNum w:abstractNumId="7" w15:restartNumberingAfterBreak="0">
-    <w:nsid w:val="669F38B5"/>
+    <w:nsid w:val="566F2128"/>
     <w:multiLevelType w:val="hybridMultilevel"/>
     <w:tmpl w:val="DF3CBD86"/>
     <w:lvl w:ilvl="0" w:tplc="EC729ADE">
@@ -2802,7 +2894,7 @@
     </w:lvl>
   </w:abstractNum>
   <w:abstractNum w:abstractNumId="8" w15:restartNumberingAfterBreak="0">
-    <w:nsid w:val="7CCA1D78"/>
+    <w:nsid w:val="669F38B5"/>
     <w:multiLevelType w:val="hybridMultilevel"/>
     <w:tmpl w:val="DF3CBD86"/>
     <w:lvl w:ilvl="0" w:tplc="EC729ADE">
@@ -2894,9 +2986,9 @@
     </w:lvl>
   </w:abstractNum>
   <w:abstractNum w:abstractNumId="9" w15:restartNumberingAfterBreak="0">
-    <w:nsid w:val="7DB72C6D"/>
+    <w:nsid w:val="7CCA1D78"/>
     <w:multiLevelType w:val="hybridMultilevel"/>
-    <w:tmpl w:val="73563ABA"/>
+    <w:tmpl w:val="DF3CBD86"/>
     <w:lvl w:ilvl="0" w:tplc="EC729ADE">
       <w:start w:val="1"/>
       <w:numFmt w:val="decimal"/>
@@ -2985,34 +3077,129 @@
       </w:pPr>
     </w:lvl>
   </w:abstractNum>
+  <w:abstractNum w:abstractNumId="10" w15:restartNumberingAfterBreak="0">
+    <w:nsid w:val="7DB72C6D"/>
+    <w:multiLevelType w:val="hybridMultilevel"/>
+    <w:tmpl w:val="73563ABA"/>
+    <w:lvl w:ilvl="0" w:tplc="EC729ADE">
+      <w:start w:val="1"/>
+      <w:numFmt w:val="decimal"/>
+      <w:lvlText w:val="%1."/>
+      <w:lvlJc w:val="left"/>
+      <w:pPr>
+        <w:ind w:left="720" w:hanging="360"/>
+      </w:pPr>
+      <w:rPr>
+        <w:rFonts w:hint="default"/>
+        <w:b w:val="0"/>
+        <w:color w:val="auto"/>
+        <w:sz w:val="22"/>
+      </w:rPr>
+    </w:lvl>
+    <w:lvl w:ilvl="1" w:tplc="0C090019" w:tentative="1">
+      <w:start w:val="1"/>
+      <w:numFmt w:val="lowerLetter"/>
+      <w:lvlText w:val="%2."/>
+      <w:lvlJc w:val="left"/>
+      <w:pPr>
+        <w:ind w:left="1440" w:hanging="360"/>
+      </w:pPr>
+    </w:lvl>
+    <w:lvl w:ilvl="2" w:tplc="0C09001B" w:tentative="1">
+      <w:start w:val="1"/>
+      <w:numFmt w:val="lowerRoman"/>
+      <w:lvlText w:val="%3."/>
+      <w:lvlJc w:val="right"/>
+      <w:pPr>
+        <w:ind w:left="2160" w:hanging="180"/>
+      </w:pPr>
+    </w:lvl>
+    <w:lvl w:ilvl="3" w:tplc="0C09000F" w:tentative="1">
+      <w:start w:val="1"/>
+      <w:numFmt w:val="decimal"/>
+      <w:lvlText w:val="%4."/>
+      <w:lvlJc w:val="left"/>
+      <w:pPr>
+        <w:ind w:left="2880" w:hanging="360"/>
+      </w:pPr>
+    </w:lvl>
+    <w:lvl w:ilvl="4" w:tplc="0C090019" w:tentative="1">
+      <w:start w:val="1"/>
+      <w:numFmt w:val="lowerLetter"/>
+      <w:lvlText w:val="%5."/>
+      <w:lvlJc w:val="left"/>
+      <w:pPr>
+        <w:ind w:left="3600" w:hanging="360"/>
+      </w:pPr>
+    </w:lvl>
+    <w:lvl w:ilvl="5" w:tplc="0C09001B" w:tentative="1">
+      <w:start w:val="1"/>
+      <w:numFmt w:val="lowerRoman"/>
+      <w:lvlText w:val="%6."/>
+      <w:lvlJc w:val="right"/>
+      <w:pPr>
+        <w:ind w:left="4320" w:hanging="180"/>
+      </w:pPr>
+    </w:lvl>
+    <w:lvl w:ilvl="6" w:tplc="0C09000F" w:tentative="1">
+      <w:start w:val="1"/>
+      <w:numFmt w:val="decimal"/>
+      <w:lvlText w:val="%7."/>
+      <w:lvlJc w:val="left"/>
+      <w:pPr>
+        <w:ind w:left="5040" w:hanging="360"/>
+      </w:pPr>
+    </w:lvl>
+    <w:lvl w:ilvl="7" w:tplc="0C090019" w:tentative="1">
+      <w:start w:val="1"/>
+      <w:numFmt w:val="lowerLetter"/>
+      <w:lvlText w:val="%8."/>
+      <w:lvlJc w:val="left"/>
+      <w:pPr>
+        <w:ind w:left="5760" w:hanging="360"/>
+      </w:pPr>
+    </w:lvl>
+    <w:lvl w:ilvl="8" w:tplc="0C09001B" w:tentative="1">
+      <w:start w:val="1"/>
+      <w:numFmt w:val="lowerRoman"/>
+      <w:lvlText w:val="%9."/>
+      <w:lvlJc w:val="right"/>
+      <w:pPr>
+        <w:ind w:left="6480" w:hanging="180"/>
+      </w:pPr>
+    </w:lvl>
+  </w:abstractNum>
   <w:num w:numId="1">
     <w:abstractNumId w:val="1"/>
   </w:num>
   <w:num w:numId="2">
-    <w:abstractNumId w:val="5"/>
+    <w:abstractNumId w:val="6"/>
   </w:num>
   <w:num w:numId="3">
     <w:abstractNumId w:val="0"/>
   </w:num>
   <w:num w:numId="4">
-    <w:abstractNumId w:val="6"/>
+    <w:abstractNumId w:val="7"/>
   </w:num>
   <w:num w:numId="5">
-    <w:abstractNumId w:val="4"/>
+    <w:abstractNumId w:val="5"/>
   </w:num>
   <w:num w:numId="6">
     <w:abstractNumId w:val="2"/>
   </w:num>
   <w:num w:numId="7">
+    <w:abstractNumId w:val="9"/>
+  </w:num>
+  <w:num w:numId="8">
     <w:abstractNumId w:val="8"/>
   </w:num>
-  <w:num w:numId="8">
-    <w:abstractNumId w:val="7"/>
-  </w:num>
   <w:num w:numId="9">
-    <w:abstractNumId w:val="9"/>
+    <w:abstractNumId w:val="10"/>
   </w:num>
   <w:num w:numId="10">
+    <w:abstractNumId w:val="4"/>
+  </w:num>
+  <w:num w:numId="11">
     <w:abstractNumId w:val="3"/>
   </w:num>
 </w:numbering>
@@ -3920,7 +4107,7 @@
 </file>
 
 <file path=customXml/itemProps1.xml><?xml version="1.0" encoding="utf-8"?>
-<ds:datastoreItem xmlns:ds="http://schemas.openxmlformats.org/officeDocument/2006/customXml" ds:itemID="{F35F0A50-4881-49D4-919B-B0DEFAB7BE4E}">
+<ds:datastoreItem xmlns:ds="http://schemas.openxmlformats.org/officeDocument/2006/customXml" ds:itemID="{9FDF6E9C-0CBB-40F3-8A11-17213C67234B}">
   <ds:schemaRefs>
     <ds:schemaRef ds:uri="http://schemas.openxmlformats.org/officeDocument/2006/bibliography"/>
   </ds:schemaRefs>

</xml_diff>